<commit_message>
Ultimando detalles, pasó las pruebas
</commit_message>
<xml_diff>
--- a/Sistema Parqueo/Sistema Parqueo/Archivos/Manual de Desarrollo.docx
+++ b/Sistema Parqueo/Sistema Parqueo/Archivos/Manual de Desarrollo.docx
@@ -210,6 +210,7 @@
                             <w:dataBinding w:prefixMappings="xmlns:ns0='http://purl.org/dc/elements/1.1/' xmlns:ns1='http://schemas.openxmlformats.org/package/2006/metadata/core-properties' " w:xpath="/ns1:coreProperties[1]/ns0:title[1]" w:storeItemID="{6C3C8BC8-F283-45AE-878A-BAB7291924A1}"/>
                             <w:text/>
                           </w:sdtPr>
+                          <w:sdtEndPr/>
                           <w:sdtContent>
                             <w:p>
                               <w:pPr>
@@ -258,6 +259,7 @@
                               <w:dataBinding w:prefixMappings="xmlns:ns0='http://purl.org/dc/elements/1.1/' xmlns:ns1='http://schemas.openxmlformats.org/package/2006/metadata/core-properties' " w:xpath="/ns1:coreProperties[1]/ns0:subject[1]" w:storeItemID="{6C3C8BC8-F283-45AE-878A-BAB7291924A1}"/>
                               <w:text/>
                             </w:sdtPr>
+                            <w:sdtEndPr/>
                             <w:sdtContent>
                               <w:r>
                                 <w:rPr>
@@ -484,6 +486,7 @@
                               <w:dataBinding w:prefixMappings="xmlns:ns0='http://schemas.openxmlformats.org/officeDocument/2006/extended-properties' " w:xpath="/ns0:Properties[1]/ns0:Company[1]" w:storeItemID="{6668398D-A668-4E3E-A5EB-62B293D839F1}"/>
                               <w:text/>
                             </w:sdtPr>
+                            <w:sdtEndPr/>
                             <w:sdtContent>
                               <w:r>
                                 <w:rPr>
@@ -517,6 +520,7 @@
                             <w:dataBinding w:prefixMappings="xmlns:ns0='http://purl.org/dc/elements/1.1/' xmlns:ns1='http://schemas.openxmlformats.org/package/2006/metadata/core-properties' " w:xpath="/ns1:coreProperties[1]/ns1:category[1]" w:storeItemID="{6C3C8BC8-F283-45AE-878A-BAB7291924A1}"/>
                             <w:text/>
                           </w:sdtPr>
+                          <w:sdtEndPr/>
                           <w:sdtContent>
                             <w:p>
                               <w:pPr>
@@ -705,11 +709,7 @@
               </mc:Choice>
               <mc:Fallback>
                 <w:pict>
-                  <v:shapetype w14:anchorId="3E3908DA" id="_x0000_t202" coordsize="21600,21600" o:spt="202" path="m,l,21600r21600,l21600,xe">
-                    <v:stroke joinstyle="miter"/>
-                    <v:path gradientshapeok="t" o:connecttype="rect"/>
-                  </v:shapetype>
-                  <v:shape id="Cuadro de texto 2" o:spid="_x0000_s1028" type="#_x0000_t202" style="position:absolute;margin-left:0;margin-top:125.1pt;width:208.5pt;height:105.75pt;z-index:251662336;visibility:visible;mso-wrap-style:square;mso-width-percent:0;mso-height-percent:0;mso-wrap-distance-left:9pt;mso-wrap-distance-top:3.6pt;mso-wrap-distance-right:9pt;mso-wrap-distance-bottom:3.6pt;mso-position-horizontal:center;mso-position-horizontal-relative:page;mso-position-vertical:absolute;mso-position-vertical-relative:text;mso-width-percent:0;mso-height-percent:0;mso-width-relative:margin;mso-height-relative:margin;v-text-anchor:top" o:gfxdata="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" stroked="f">
+                  <v:shape w14:anchorId="3E3908DA" id="Cuadro de texto 2" o:spid="_x0000_s1028" type="#_x0000_t202" style="position:absolute;margin-left:0;margin-top:125.1pt;width:208.5pt;height:105.75pt;z-index:251662336;visibility:visible;mso-wrap-style:square;mso-width-percent:0;mso-height-percent:0;mso-wrap-distance-left:9pt;mso-wrap-distance-top:3.6pt;mso-wrap-distance-right:9pt;mso-wrap-distance-bottom:3.6pt;mso-position-horizontal:center;mso-position-horizontal-relative:page;mso-position-vertical:absolute;mso-position-vertical-relative:text;mso-width-percent:0;mso-height-percent:0;mso-width-relative:margin;mso-height-relative:margin;v-text-anchor:top" o:gfxdata="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" stroked="f">
                     <v:textbox>
                       <w:txbxContent>
                         <w:p>
@@ -1324,29 +1324,33 @@
     <w:p>
       <w:pPr>
         <w:jc w:val="center"/>
-        <w:rPr>
-          <w:b/>
-          <w:color w:val="2E74B5" w:themeColor="accent1" w:themeShade="BF"/>
-          <w:sz w:val="28"/>
-        </w:rPr>
-      </w:pPr>
-    </w:p>
-    <w:p>
-      <w:pPr>
+      </w:pPr>
+    </w:p>
+    <w:p>
+      <w:pPr>
+        <w:pBdr>
+          <w:top w:val="single" w:sz="4" w:space="1" w:color="auto"/>
+          <w:left w:val="single" w:sz="4" w:space="4" w:color="auto"/>
+          <w:bottom w:val="single" w:sz="4" w:space="1" w:color="auto"/>
+          <w:right w:val="single" w:sz="4" w:space="4" w:color="auto"/>
+          <w:bar w:val="single" w:sz="4" w:color="auto"/>
+        </w:pBdr>
         <w:jc w:val="center"/>
         <w:rPr>
           <w:b/>
           <w:color w:val="000000" w:themeColor="text1"/>
-          <w:sz w:val="32"/>
+          <w:sz w:val="28"/>
+          <w:lang w:val="es-ES"/>
         </w:rPr>
       </w:pPr>
       <w:r>
         <w:rPr>
           <w:b/>
           <w:color w:val="000000" w:themeColor="text1"/>
-          <w:sz w:val="32"/>
+          <w:sz w:val="28"/>
+          <w:lang w:val="es-ES"/>
         </w:rPr>
-        <w:t xml:space="preserve">Manual De Desarrollo </w:t>
+        <w:t>MANUAL DE DESARROLLO</w:t>
       </w:r>
     </w:p>
     <w:p>
@@ -1443,6 +1447,9 @@
           <w:ilvl w:val="0"/>
           <w:numId w:val="1"/>
         </w:numPr>
+        <w:pBdr>
+          <w:bottom w:val="single" w:sz="4" w:space="1" w:color="auto"/>
+        </w:pBdr>
         <w:ind w:left="360"/>
         <w:jc w:val="both"/>
       </w:pPr>
@@ -1480,19 +1487,7 @@
           <w:rPr>
             <w:rStyle w:val="Hipervnculo"/>
           </w:rPr>
-          <w:t>repositorio</w:t>
-        </w:r>
-        <w:r>
-          <w:rPr>
-            <w:rStyle w:val="Hipervnculo"/>
-          </w:rPr>
-          <w:t xml:space="preserve"> </w:t>
-        </w:r>
-        <w:r>
-          <w:rPr>
-            <w:rStyle w:val="Hipervnculo"/>
-          </w:rPr>
-          <w:t>de trabajo</w:t>
+          <w:t>repositorio de trabajo</w:t>
         </w:r>
       </w:hyperlink>
       <w:r>
@@ -1651,6 +1646,9 @@
           <w:ilvl w:val="0"/>
           <w:numId w:val="1"/>
         </w:numPr>
+        <w:pBdr>
+          <w:bottom w:val="single" w:sz="4" w:space="1" w:color="auto"/>
+        </w:pBdr>
         <w:ind w:left="360"/>
         <w:jc w:val="both"/>
       </w:pPr>
@@ -1709,6 +1707,9 @@
           <w:ilvl w:val="0"/>
           <w:numId w:val="1"/>
         </w:numPr>
+        <w:pBdr>
+          <w:bottom w:val="single" w:sz="4" w:space="1" w:color="auto"/>
+        </w:pBdr>
         <w:ind w:left="360"/>
         <w:jc w:val="both"/>
       </w:pPr>
@@ -1765,6 +1766,9 @@
           <w:ilvl w:val="0"/>
           <w:numId w:val="1"/>
         </w:numPr>
+        <w:pBdr>
+          <w:bottom w:val="single" w:sz="4" w:space="1" w:color="auto"/>
+        </w:pBdr>
         <w:ind w:left="360"/>
         <w:jc w:val="both"/>
       </w:pPr>
@@ -1841,6 +1845,9 @@
           <w:ilvl w:val="0"/>
           <w:numId w:val="1"/>
         </w:numPr>
+        <w:pBdr>
+          <w:bottom w:val="single" w:sz="4" w:space="1" w:color="auto"/>
+        </w:pBdr>
         <w:ind w:left="360"/>
         <w:jc w:val="both"/>
       </w:pPr>
@@ -1916,6 +1923,9 @@
           <w:ilvl w:val="0"/>
           <w:numId w:val="1"/>
         </w:numPr>
+        <w:pBdr>
+          <w:bottom w:val="single" w:sz="4" w:space="1" w:color="auto"/>
+        </w:pBdr>
         <w:ind w:left="360"/>
         <w:jc w:val="both"/>
       </w:pPr>
@@ -2044,19 +2054,7 @@
           <w:rPr>
             <w:rStyle w:val="Hipervnculo"/>
           </w:rPr>
-          <w:t>DATE</w:t>
-        </w:r>
-        <w:r>
-          <w:rPr>
-            <w:rStyle w:val="Hipervnculo"/>
-          </w:rPr>
-          <w:t>D</w:t>
-        </w:r>
-        <w:r>
-          <w:rPr>
-            <w:rStyle w:val="Hipervnculo"/>
-          </w:rPr>
-          <w:t>IFF(</w:t>
+          <w:t>DATEDIFF(</w:t>
         </w:r>
         <w:proofErr w:type="gramEnd"/>
         <w:r>
@@ -2073,9 +2071,15 @@
     <w:p>
       <w:pPr>
         <w:pStyle w:val="Prrafodelista"/>
-        <w:ind w:left="360"/>
-        <w:jc w:val="both"/>
-      </w:pPr>
+        <w:tabs>
+          <w:tab w:val="left" w:pos="2715"/>
+        </w:tabs>
+        <w:ind w:left="360"/>
+        <w:jc w:val="both"/>
+      </w:pPr>
+      <w:r>
+        <w:tab/>
+      </w:r>
     </w:p>
     <w:p>
       <w:pPr>
@@ -2091,6 +2095,9 @@
           <w:ilvl w:val="0"/>
           <w:numId w:val="1"/>
         </w:numPr>
+        <w:pBdr>
+          <w:bottom w:val="single" w:sz="4" w:space="1" w:color="auto"/>
+        </w:pBdr>
         <w:ind w:left="360"/>
         <w:jc w:val="both"/>
       </w:pPr>
@@ -2163,6 +2170,7 @@
         <w:jc w:val="both"/>
       </w:pPr>
       <w:r>
+        <w:lastRenderedPageBreak/>
         <w:t xml:space="preserve">Solventamos algunos problemas en la ventana de </w:t>
       </w:r>
       <w:proofErr w:type="spellStart"/>
@@ -2202,6 +2210,9 @@
           <w:ilvl w:val="0"/>
           <w:numId w:val="1"/>
         </w:numPr>
+        <w:pBdr>
+          <w:bottom w:val="single" w:sz="4" w:space="1" w:color="auto"/>
+        </w:pBdr>
         <w:ind w:left="360"/>
         <w:jc w:val="both"/>
       </w:pPr>
@@ -2250,15 +2261,41 @@
         <w:jc w:val="both"/>
       </w:pPr>
     </w:p>
-    <w:p/>
-    <w:p>
-      <w:pPr>
+    <w:p>
+      <w:pPr>
+        <w:pStyle w:val="Prrafodelista"/>
+        <w:ind w:left="360"/>
+        <w:jc w:val="both"/>
+      </w:pPr>
+    </w:p>
+    <w:p>
+      <w:pPr>
+        <w:pBdr>
+          <w:top w:val="single" w:sz="4" w:space="1" w:color="auto"/>
+          <w:bottom w:val="single" w:sz="4" w:space="1" w:color="auto"/>
+        </w:pBdr>
+        <w:jc w:val="center"/>
         <w:rPr>
-          <w:sz w:val="16"/>
+          <w:rFonts w:eastAsia="Arial Unicode MS" w:cstheme="minorHAnsi"/>
+          <w:b/>
+          <w:sz w:val="28"/>
         </w:rPr>
       </w:pPr>
-      <w:bookmarkStart w:id="0" w:name="_GoBack"/>
-      <w:bookmarkEnd w:id="0"/>
+      <w:r>
+        <w:rPr>
+          <w:rFonts w:eastAsia="Arial Unicode MS" w:cstheme="minorHAnsi"/>
+          <w:b/>
+          <w:sz w:val="28"/>
+        </w:rPr>
+        <w:t>PANTALLAS DEL SISTEMA</w:t>
+      </w:r>
+    </w:p>
+    <w:p>
+      <w:pPr>
+        <w:pStyle w:val="Descripcin"/>
+        <w:keepNext/>
+        <w:jc w:val="center"/>
+      </w:pPr>
     </w:p>
     <w:p>
       <w:pPr>
@@ -2283,9 +2320,17 @@
           <w:lang w:eastAsia="es-HN"/>
         </w:rPr>
         <w:drawing>
-          <wp:inline distT="0" distB="0" distL="0" distR="0" wp14:anchorId="137681C5" wp14:editId="71B63EA4">
+          <wp:anchor distT="0" distB="0" distL="114300" distR="114300" simplePos="0" relativeHeight="251663360" behindDoc="0" locked="0" layoutInCell="1" allowOverlap="1">
+            <wp:simplePos x="0" y="0"/>
+            <wp:positionH relativeFrom="column">
+              <wp:posOffset>149225</wp:posOffset>
+            </wp:positionH>
+            <wp:positionV relativeFrom="paragraph">
+              <wp:posOffset>153035</wp:posOffset>
+            </wp:positionV>
             <wp:extent cx="5419725" cy="3514725"/>
             <wp:effectExtent l="152400" t="152400" r="371475" b="371475"/>
+            <wp:wrapNone/>
             <wp:docPr id="1" name="Imagen 1"/>
             <wp:cNvGraphicFramePr>
               <a:graphicFrameLocks xmlns:a="http://schemas.openxmlformats.org/drawingml/2006/main" noChangeAspect="1"/>
@@ -2298,7 +2343,13 @@
                     <pic:cNvPicPr/>
                   </pic:nvPicPr>
                   <pic:blipFill rotWithShape="1">
-                    <a:blip r:embed="rId18"/>
+                    <a:blip r:embed="rId18">
+                      <a:extLst>
+                        <a:ext uri="{28A0092B-C50C-407E-A947-70E740481C1C}">
+                          <a14:useLocalDpi xmlns:a14="http://schemas.microsoft.com/office/drawing/2010/main" val="0"/>
+                        </a:ext>
+                      </a:extLst>
+                    </a:blip>
                     <a:srcRect r="222" b="664"/>
                     <a:stretch/>
                   </pic:blipFill>
@@ -2329,13 +2380,192 @@
                 </pic:pic>
               </a:graphicData>
             </a:graphic>
+          </wp:anchor>
+        </w:drawing>
+      </w:r>
+    </w:p>
+    <w:p/>
+    <w:p/>
+    <w:p/>
+    <w:p/>
+    <w:p/>
+    <w:p/>
+    <w:p/>
+    <w:p/>
+    <w:p/>
+    <w:p/>
+    <w:p/>
+    <w:p/>
+    <w:p/>
+    <w:p/>
+    <w:p>
+      <w:pPr>
+        <w:tabs>
+          <w:tab w:val="left" w:pos="4800"/>
+        </w:tabs>
+      </w:pPr>
+      <w:r>
+        <w:tab/>
+      </w:r>
+      <w:bookmarkStart w:id="0" w:name="_GoBack"/>
+      <w:bookmarkEnd w:id="0"/>
+    </w:p>
+    <w:p>
+      <w:pPr>
+        <w:pStyle w:val="Descripcin"/>
+        <w:keepNext/>
+        <w:jc w:val="center"/>
+      </w:pPr>
+      <w:r>
+        <w:t>Pantalla de Información de Pago</w:t>
+      </w:r>
+    </w:p>
+    <w:p>
+      <w:pPr>
+        <w:keepNext/>
+        <w:tabs>
+          <w:tab w:val="left" w:pos="4800"/>
+        </w:tabs>
+        <w:jc w:val="center"/>
+      </w:pPr>
+      <w:r>
+        <w:rPr>
+          <w:noProof/>
+          <w:lang w:eastAsia="es-HN"/>
+        </w:rPr>
+        <w:drawing>
+          <wp:inline distT="0" distB="0" distL="0" distR="0" wp14:anchorId="0CBAF09F" wp14:editId="133C2243">
+            <wp:extent cx="5076825" cy="1466850"/>
+            <wp:effectExtent l="152400" t="152400" r="371475" b="361950"/>
+            <wp:docPr id="2" name="Imagen 2"/>
+            <wp:cNvGraphicFramePr>
+              <a:graphicFrameLocks xmlns:a="http://schemas.openxmlformats.org/drawingml/2006/main" noChangeAspect="1"/>
+            </wp:cNvGraphicFramePr>
+            <a:graphic xmlns:a="http://schemas.openxmlformats.org/drawingml/2006/main">
+              <a:graphicData uri="http://schemas.openxmlformats.org/drawingml/2006/picture">
+                <pic:pic xmlns:pic="http://schemas.openxmlformats.org/drawingml/2006/picture">
+                  <pic:nvPicPr>
+                    <pic:cNvPr id="1" name=""/>
+                    <pic:cNvPicPr/>
+                  </pic:nvPicPr>
+                  <pic:blipFill>
+                    <a:blip r:embed="rId19"/>
+                    <a:stretch>
+                      <a:fillRect/>
+                    </a:stretch>
+                  </pic:blipFill>
+                  <pic:spPr>
+                    <a:xfrm>
+                      <a:off x="0" y="0"/>
+                      <a:ext cx="5076825" cy="1466850"/>
+                    </a:xfrm>
+                    <a:prstGeom prst="rect">
+                      <a:avLst/>
+                    </a:prstGeom>
+                    <a:ln>
+                      <a:noFill/>
+                    </a:ln>
+                    <a:effectLst>
+                      <a:outerShdw blurRad="292100" dist="139700" dir="2700000" algn="tl" rotWithShape="0">
+                        <a:srgbClr val="333333">
+                          <a:alpha val="65000"/>
+                        </a:srgbClr>
+                      </a:outerShdw>
+                    </a:effectLst>
+                  </pic:spPr>
+                </pic:pic>
+              </a:graphicData>
+            </a:graphic>
           </wp:inline>
         </w:drawing>
       </w:r>
     </w:p>
+    <w:p>
+      <w:pPr>
+        <w:tabs>
+          <w:tab w:val="left" w:pos="4800"/>
+        </w:tabs>
+      </w:pPr>
+    </w:p>
+    <w:p>
+      <w:pPr>
+        <w:tabs>
+          <w:tab w:val="left" w:pos="4800"/>
+        </w:tabs>
+      </w:pPr>
+    </w:p>
+    <w:p>
+      <w:pPr>
+        <w:pStyle w:val="Descripcin"/>
+        <w:keepNext/>
+        <w:jc w:val="center"/>
+      </w:pPr>
+      <w:r>
+        <w:t>Pantalla de Reporte</w:t>
+      </w:r>
+    </w:p>
+    <w:p>
+      <w:pPr>
+        <w:tabs>
+          <w:tab w:val="left" w:pos="4800"/>
+        </w:tabs>
+        <w:jc w:val="center"/>
+      </w:pPr>
+      <w:r>
+        <w:rPr>
+          <w:noProof/>
+          <w:lang w:eastAsia="es-HN"/>
+        </w:rPr>
+        <w:drawing>
+          <wp:inline distT="0" distB="0" distL="0" distR="0" wp14:anchorId="59DBCEFF" wp14:editId="462EE6B6">
+            <wp:extent cx="5431790" cy="3632835"/>
+            <wp:effectExtent l="152400" t="152400" r="359410" b="367665"/>
+            <wp:docPr id="3" name="Imagen 3"/>
+            <wp:cNvGraphicFramePr>
+              <a:graphicFrameLocks xmlns:a="http://schemas.openxmlformats.org/drawingml/2006/main" noChangeAspect="1"/>
+            </wp:cNvGraphicFramePr>
+            <a:graphic xmlns:a="http://schemas.openxmlformats.org/drawingml/2006/main">
+              <a:graphicData uri="http://schemas.openxmlformats.org/drawingml/2006/picture">
+                <pic:pic xmlns:pic="http://schemas.openxmlformats.org/drawingml/2006/picture">
+                  <pic:nvPicPr>
+                    <pic:cNvPr id="1" name=""/>
+                    <pic:cNvPicPr/>
+                  </pic:nvPicPr>
+                  <pic:blipFill>
+                    <a:blip r:embed="rId20"/>
+                    <a:stretch>
+                      <a:fillRect/>
+                    </a:stretch>
+                  </pic:blipFill>
+                  <pic:spPr>
+                    <a:xfrm>
+                      <a:off x="0" y="0"/>
+                      <a:ext cx="5431790" cy="3632835"/>
+                    </a:xfrm>
+                    <a:prstGeom prst="rect">
+                      <a:avLst/>
+                    </a:prstGeom>
+                    <a:ln>
+                      <a:noFill/>
+                    </a:ln>
+                    <a:effectLst>
+                      <a:outerShdw blurRad="292100" dist="139700" dir="2700000" algn="tl" rotWithShape="0">
+                        <a:srgbClr val="333333">
+                          <a:alpha val="65000"/>
+                        </a:srgbClr>
+                      </a:outerShdw>
+                    </a:effectLst>
+                  </pic:spPr>
+                </pic:pic>
+              </a:graphicData>
+            </a:graphic>
+          </wp:inline>
+        </w:drawing>
+      </w:r>
+    </w:p>
     <w:sectPr>
-      <w:headerReference w:type="default" r:id="rId19"/>
-      <w:footerReference w:type="default" r:id="rId20"/>
+      <w:headerReference w:type="default" r:id="rId21"/>
+      <w:footerReference w:type="default" r:id="rId22"/>
       <w:pgSz w:w="12240" w:h="15840" w:code="1"/>
       <w:pgMar w:top="1134" w:right="1701" w:bottom="1418" w:left="1985" w:header="709" w:footer="709" w:gutter="0"/>
       <w:pgNumType w:start="0"/>
@@ -2436,7 +2666,7 @@
                 <w:bCs/>
                 <w:noProof/>
               </w:rPr>
-              <w:t>3</w:t>
+              <w:t>4</w:t>
             </w:r>
             <w:r>
               <w:rPr>
@@ -2484,7 +2714,7 @@
                 <w:bCs/>
                 <w:noProof/>
               </w:rPr>
-              <w:t>3</w:t>
+              <w:t>4</w:t>
             </w:r>
             <w:r>
               <w:rPr>
@@ -2507,38 +2737,14 @@
         <w:top w:val="single" w:sz="4" w:space="1" w:color="auto"/>
       </w:pBdr>
       <w:rPr>
-        <w:rFonts w:ascii="Agency FB" w:hAnsi="Agency FB"/>
+        <w:rFonts w:cstheme="minorHAnsi"/>
       </w:rPr>
     </w:pPr>
     <w:r>
       <w:rPr>
-        <w:rFonts w:ascii="Agency FB" w:hAnsi="Agency FB"/>
+        <w:rFonts w:cstheme="minorHAnsi"/>
       </w:rPr>
-      <w:t xml:space="preserve">Abel Consuegra </w:t>
-    </w:r>
-    <w:r>
-      <w:rPr>
-        <w:rFonts w:ascii="Agency FB" w:hAnsi="Agency FB"/>
-      </w:rPr>
-      <w:t xml:space="preserve"> </w:t>
-    </w:r>
-    <w:r>
-      <w:rPr>
-        <w:rFonts w:ascii="Agency FB" w:hAnsi="Agency FB"/>
-      </w:rPr>
-      <w:t xml:space="preserve">- </w:t>
-    </w:r>
-    <w:r>
-      <w:rPr>
-        <w:rFonts w:ascii="Agency FB" w:hAnsi="Agency FB"/>
-      </w:rPr>
-      <w:t xml:space="preserve"> </w:t>
-    </w:r>
-    <w:r>
-      <w:rPr>
-        <w:rFonts w:ascii="Agency FB" w:hAnsi="Agency FB"/>
-      </w:rPr>
-      <w:t xml:space="preserve"> Luis Rivera</w:t>
+      <w:t>Abel Consuegra  -   Luis Rivera</w:t>
     </w:r>
   </w:p>
 </w:ftr>
@@ -2579,24 +2785,24 @@
       </w:pBdr>
       <w:jc w:val="both"/>
       <w:rPr>
-        <w:rFonts w:ascii="Agency FB" w:hAnsi="Agency FB" w:cs="Arial"/>
+        <w:rFonts w:cstheme="minorHAnsi"/>
       </w:rPr>
     </w:pPr>
     <w:r>
       <w:rPr>
-        <w:rFonts w:ascii="Agency FB" w:hAnsi="Agency FB" w:cs="Arial"/>
+        <w:rFonts w:cstheme="minorHAnsi"/>
       </w:rPr>
       <w:t>Manual de Desarrollo</w:t>
     </w:r>
     <w:r>
       <w:rPr>
-        <w:rFonts w:ascii="Agency FB" w:hAnsi="Agency FB" w:cs="Arial"/>
+        <w:rFonts w:cstheme="minorHAnsi"/>
       </w:rPr>
       <w:tab/>
     </w:r>
     <w:r>
       <w:rPr>
-        <w:rFonts w:ascii="Agency FB" w:hAnsi="Agency FB" w:cs="Arial"/>
+        <w:rFonts w:cstheme="minorHAnsi"/>
       </w:rPr>
       <w:tab/>
       <w:t>Proyecto Sistema de Estacionamiento</w:t>
@@ -2757,7 +2963,7 @@
   </w:docDefaults>
   <w:latentStyles w:defLockedState="0" w:defUIPriority="99" w:defSemiHidden="0" w:defUnhideWhenUsed="0" w:defQFormat="0" w:count="371">
     <w:lsdException w:name="Normal" w:uiPriority="0" w:qFormat="1"/>
-    <w:lsdException w:name="heading 1" w:uiPriority="9" w:qFormat="1"/>
+    <w:lsdException w:name="heading 1" w:uiPriority="0" w:qFormat="1"/>
     <w:lsdException w:name="heading 2" w:semiHidden="1" w:uiPriority="9" w:unhideWhenUsed="1" w:qFormat="1"/>
     <w:lsdException w:name="heading 3" w:semiHidden="1" w:uiPriority="9" w:unhideWhenUsed="1" w:qFormat="1"/>
     <w:lsdException w:name="heading 4" w:semiHidden="1" w:uiPriority="9" w:unhideWhenUsed="1" w:qFormat="1"/>
@@ -3133,10 +3339,38 @@
     <w:qFormat/>
     <w:rsid w:val="00DD4D43"/>
   </w:style>
+  <w:style w:type="paragraph" w:styleId="Ttulo1">
+    <w:name w:val="heading 1"/>
+    <w:basedOn w:val="Normal"/>
+    <w:next w:val="Textoindependiente"/>
+    <w:link w:val="Ttulo1Car"/>
+    <w:qFormat/>
+    <w:rsid w:val="00CA4A48"/>
+    <w:pPr>
+      <w:keepNext/>
+      <w:keepLines/>
+      <w:pBdr>
+        <w:top w:val="single" w:sz="6" w:space="6" w:color="808080"/>
+        <w:bottom w:val="single" w:sz="6" w:space="6" w:color="808080"/>
+      </w:pBdr>
+      <w:spacing w:after="240" w:line="240" w:lineRule="atLeast"/>
+      <w:jc w:val="center"/>
+      <w:outlineLvl w:val="0"/>
+    </w:pPr>
+    <w:rPr>
+      <w:rFonts w:ascii="Garamond" w:eastAsia="Times New Roman" w:hAnsi="Garamond" w:cs="Times New Roman"/>
+      <w:b/>
+      <w:caps/>
+      <w:spacing w:val="20"/>
+      <w:kern w:val="16"/>
+      <w:sz w:val="18"/>
+      <w:szCs w:val="18"/>
+      <w:lang w:val="en-US" w:eastAsia="es-ES" w:bidi="hi-IN"/>
+    </w:rPr>
+  </w:style>
   <w:style w:type="character" w:default="1" w:styleId="Fuentedeprrafopredeter">
     <w:name w:val="Default Paragraph Font"/>
     <w:uiPriority w:val="1"/>
-    <w:semiHidden/>
     <w:unhideWhenUsed/>
   </w:style>
   <w:style w:type="table" w:default="1" w:styleId="Tablanormal">
@@ -3281,6 +3515,42 @@
       <w:sz w:val="18"/>
       <w:szCs w:val="18"/>
     </w:rPr>
+  </w:style>
+  <w:style w:type="character" w:customStyle="1" w:styleId="Ttulo1Car">
+    <w:name w:val="Título 1 Car"/>
+    <w:basedOn w:val="Fuentedeprrafopredeter"/>
+    <w:link w:val="Ttulo1"/>
+    <w:rsid w:val="00CA4A48"/>
+    <w:rPr>
+      <w:rFonts w:ascii="Garamond" w:eastAsia="Times New Roman" w:hAnsi="Garamond" w:cs="Times New Roman"/>
+      <w:b/>
+      <w:caps/>
+      <w:spacing w:val="20"/>
+      <w:kern w:val="16"/>
+      <w:sz w:val="18"/>
+      <w:szCs w:val="18"/>
+      <w:lang w:val="en-US" w:eastAsia="es-ES" w:bidi="hi-IN"/>
+    </w:rPr>
+  </w:style>
+  <w:style w:type="paragraph" w:styleId="Textoindependiente">
+    <w:name w:val="Body Text"/>
+    <w:basedOn w:val="Normal"/>
+    <w:link w:val="TextoindependienteCar"/>
+    <w:uiPriority w:val="99"/>
+    <w:semiHidden/>
+    <w:unhideWhenUsed/>
+    <w:rsid w:val="00CA4A48"/>
+    <w:pPr>
+      <w:spacing w:after="120"/>
+    </w:pPr>
+  </w:style>
+  <w:style w:type="character" w:customStyle="1" w:styleId="TextoindependienteCar">
+    <w:name w:val="Texto independiente Car"/>
+    <w:basedOn w:val="Fuentedeprrafopredeter"/>
+    <w:link w:val="Textoindependiente"/>
+    <w:uiPriority w:val="99"/>
+    <w:semiHidden/>
+    <w:rsid w:val="00CA4A48"/>
   </w:style>
 </w:styles>
 </file>

</xml_diff>